<commit_message>
feat(lab07): add report on lab07
</commit_message>
<xml_diff>
--- a/laboratory/lab07/report/report.docx
+++ b/laboratory/lab07/report/report.docx
@@ -1525,11 +1525,11 @@
           <m:t>=</m:t>
         </m:r>
         <m:r>
-          <m:t>500</m:t>
+          <m:t>1500</m:t>
         </m:r>
       </m:oMath>
       <w:r>
-        <w:t xml:space="preserve">, в начальный момент о товаре знает 5 человек.</w:t>
+        <w:t xml:space="preserve">, в начальный момент о товаре знает 15 человек.</w:t>
       </w:r>
     </w:p>
     <w:p>

</xml_diff>